<commit_message>
just to fix the time for how long the full test will take
</commit_message>
<xml_diff>
--- a/Informed-Consent-Template.docx
+++ b/Informed-Consent-Template.docx
@@ -339,7 +339,7 @@
     <w:p>
       <w:pPr>
         <w:pStyle w:val="BodyText"/>
-        <w:ind w:left="112" w:right="231"/>
+        <w:ind w:right="231"/>
         <w:jc w:val="both"/>
         <w:rPr>
           <w:rFonts w:asciiTheme="minorHAnsi" w:hAnsiTheme="minorHAnsi" w:cstheme="minorHAnsi"/>
@@ -363,7 +363,7 @@
     <w:p>
       <w:pPr>
         <w:pStyle w:val="BodyText"/>
-        <w:ind w:right="231" w:firstLine="112"/>
+        <w:ind w:right="231"/>
         <w:jc w:val="both"/>
         <w:rPr>
           <w:rFonts w:asciiTheme="minorHAnsi" w:hAnsiTheme="minorHAnsi" w:cstheme="minorHAnsi"/>
@@ -470,15 +470,7 @@
           <w:szCs w:val="24"/>
           <w:highlight w:val="yellow"/>
         </w:rPr>
-        <w:t>[ADD HOW LONG THE TEST WILL TAKE]</w:t>
-      </w:r>
-      <w:r>
-        <w:rPr>
-          <w:rFonts w:asciiTheme="minorHAnsi" w:hAnsiTheme="minorHAnsi" w:cstheme="minorHAnsi"/>
-          <w:sz w:val="24"/>
-          <w:szCs w:val="24"/>
-        </w:rPr>
-        <w:t xml:space="preserve">. There are minimal risks to participating in this study, like </w:t>
+        <w:t>[</w:t>
       </w:r>
       <w:r>
         <w:rPr>
@@ -487,15 +479,7 @@
           <w:szCs w:val="24"/>
           <w:highlight w:val="yellow"/>
         </w:rPr>
-        <w:t>[list common risks</w:t>
-      </w:r>
-      <w:r>
-        <w:rPr>
-          <w:rFonts w:asciiTheme="minorHAnsi" w:hAnsiTheme="minorHAnsi" w:cstheme="minorHAnsi"/>
-          <w:sz w:val="24"/>
-          <w:szCs w:val="24"/>
-        </w:rPr>
-        <w:t>. We hope that this research will benefit [</w:t>
+        <w:t>30</w:t>
       </w:r>
       <w:r>
         <w:rPr>
@@ -504,15 +488,47 @@
           <w:szCs w:val="24"/>
           <w:highlight w:val="yellow"/>
         </w:rPr>
-        <w:t>list the benefit of the research</w:t>
-      </w:r>
-      <w:r>
-        <w:rPr>
-          <w:rFonts w:asciiTheme="minorHAnsi" w:hAnsiTheme="minorHAnsi" w:cstheme="minorHAnsi"/>
-          <w:sz w:val="24"/>
-          <w:szCs w:val="24"/>
-        </w:rPr>
-        <w:t>]. You can find more details on this study following in the bo</w:t>
+        <w:t>]</w:t>
+      </w:r>
+      <w:r>
+        <w:rPr>
+          <w:rFonts w:asciiTheme="minorHAnsi" w:hAnsiTheme="minorHAnsi" w:cstheme="minorHAnsi"/>
+          <w:sz w:val="24"/>
+          <w:szCs w:val="24"/>
+        </w:rPr>
+        <w:t xml:space="preserve">. There are </w:t>
+      </w:r>
+      <w:r>
+        <w:rPr>
+          <w:rFonts w:asciiTheme="minorHAnsi" w:hAnsiTheme="minorHAnsi" w:cstheme="minorHAnsi"/>
+          <w:sz w:val="24"/>
+          <w:szCs w:val="24"/>
+        </w:rPr>
+        <w:t xml:space="preserve">no </w:t>
+      </w:r>
+      <w:r>
+        <w:rPr>
+          <w:rFonts w:asciiTheme="minorHAnsi" w:hAnsiTheme="minorHAnsi" w:cstheme="minorHAnsi"/>
+          <w:sz w:val="24"/>
+          <w:szCs w:val="24"/>
+        </w:rPr>
+        <w:t xml:space="preserve">risks to participating in this study. We hope that this research will benefit </w:t>
+      </w:r>
+      <w:r>
+        <w:rPr>
+          <w:rFonts w:asciiTheme="minorHAnsi" w:hAnsiTheme="minorHAnsi" w:cstheme="minorHAnsi"/>
+          <w:sz w:val="24"/>
+          <w:szCs w:val="24"/>
+        </w:rPr>
+        <w:t>the research of cognitive function while listening to different levels of music in the case of no music, instrumental music, and lyrical music</w:t>
+      </w:r>
+      <w:r>
+        <w:rPr>
+          <w:rFonts w:asciiTheme="minorHAnsi" w:hAnsiTheme="minorHAnsi" w:cstheme="minorHAnsi"/>
+          <w:sz w:val="24"/>
+          <w:szCs w:val="24"/>
+        </w:rPr>
+        <w:t>. You can find more details on this study following in the bo</w:t>
       </w:r>
       <w:r>
         <w:rPr>
@@ -728,15 +744,15 @@
           <w:sz w:val="24"/>
           <w:szCs w:val="24"/>
         </w:rPr>
-        <w:t>You are being asked</w:t>
-      </w:r>
-      <w:r>
-        <w:rPr>
-          <w:rFonts w:asciiTheme="minorHAnsi" w:hAnsiTheme="minorHAnsi" w:cstheme="minorHAnsi"/>
-          <w:sz w:val="24"/>
-          <w:szCs w:val="24"/>
-        </w:rPr>
-        <w:t>: change to invited</w:t>
+        <w:t xml:space="preserve">You </w:t>
+      </w:r>
+      <w:r>
+        <w:rPr>
+          <w:rFonts w:asciiTheme="minorHAnsi" w:hAnsiTheme="minorHAnsi" w:cstheme="minorHAnsi"/>
+          <w:sz w:val="24"/>
+          <w:szCs w:val="24"/>
+        </w:rPr>
+        <w:t>invited</w:t>
       </w:r>
       <w:r>
         <w:rPr>
@@ -760,16 +776,15 @@
           <w:sz w:val="24"/>
           <w:szCs w:val="24"/>
         </w:rPr>
-        <w:t xml:space="preserve"> in the study because you fit these criteria: </w:t>
-      </w:r>
-      <w:r>
-        <w:rPr>
-          <w:rFonts w:asciiTheme="minorHAnsi" w:hAnsiTheme="minorHAnsi" w:cstheme="minorHAnsi"/>
-          <w:sz w:val="24"/>
-          <w:szCs w:val="24"/>
-          <w:highlight w:val="yellow"/>
-        </w:rPr>
-        <w:t>xxx</w:t>
+        <w:t xml:space="preserve"> in the study because you fit these criteria:</w:t>
+      </w:r>
+      <w:r>
+        <w:rPr>
+          <w:rFonts w:asciiTheme="minorHAnsi" w:hAnsiTheme="minorHAnsi" w:cstheme="minorHAnsi"/>
+          <w:sz w:val="24"/>
+          <w:szCs w:val="24"/>
+        </w:rPr>
+        <w:t xml:space="preserve"> the ability to type on a flat keyboard</w:t>
       </w:r>
       <w:r>
         <w:rPr>
@@ -1019,7 +1034,27 @@
           <w:szCs w:val="24"/>
           <w:highlight w:val="yellow"/>
         </w:rPr>
-        <w:t>A heat map of the location on the screen will show the results of your eye positions on the compute screen.</w:t>
+        <w:t>A heat map of the location on the screen will show the results of your eye positions on the compute</w:t>
+      </w:r>
+      <w:r>
+        <w:rPr>
+          <w:rFonts w:asciiTheme="minorHAnsi" w:hAnsiTheme="minorHAnsi" w:cstheme="minorHAnsi"/>
+          <w:color w:val="auto"/>
+          <w:sz w:val="24"/>
+          <w:szCs w:val="24"/>
+          <w:highlight w:val="yellow"/>
+        </w:rPr>
+        <w:t>r</w:t>
+      </w:r>
+      <w:r>
+        <w:rPr>
+          <w:rFonts w:asciiTheme="minorHAnsi" w:hAnsiTheme="minorHAnsi" w:cstheme="minorHAnsi"/>
+          <w:color w:val="auto"/>
+          <w:sz w:val="24"/>
+          <w:szCs w:val="24"/>
+          <w:highlight w:val="yellow"/>
+        </w:rPr>
+        <w:t xml:space="preserve"> screen.</w:t>
       </w:r>
     </w:p>
     <w:p>
@@ -1051,6 +1086,7 @@
           <w:szCs w:val="24"/>
           <w:u w:val="single"/>
         </w:rPr>
+        <w:lastRenderedPageBreak/>
         <w:t xml:space="preserve">ARE THERE ANY BENEFITS FROM TAKING PART IN THIS STUDY? </w:t>
       </w:r>
     </w:p>
@@ -1070,7 +1106,6 @@
           <w:sz w:val="24"/>
           <w:szCs w:val="24"/>
         </w:rPr>
-        <w:lastRenderedPageBreak/>
         <w:t>There may be</w:t>
       </w:r>
       <w:r>
@@ -1587,7 +1622,6 @@
           <w:bCs/>
           <w:sz w:val="24"/>
           <w:szCs w:val="24"/>
-          <w:highlight w:val="yellow"/>
           <w:u w:val="single"/>
         </w:rPr>
         <w:t>WILL MY DATA BE USED FOR FUTURE RESEARCH?</w:t>
@@ -1600,119 +1634,82 @@
         <w:jc w:val="both"/>
         <w:rPr>
           <w:rFonts w:asciiTheme="minorHAnsi" w:hAnsiTheme="minorHAnsi" w:cstheme="minorHAnsi"/>
-          <w:color w:val="0070C0"/>
-          <w:sz w:val="24"/>
-          <w:szCs w:val="24"/>
-        </w:rPr>
-      </w:pPr>
-      <w:r>
-        <w:rPr>
-          <w:rFonts w:asciiTheme="minorHAnsi" w:hAnsiTheme="minorHAnsi" w:cstheme="minorHAnsi"/>
-          <w:sz w:val="24"/>
-          <w:szCs w:val="24"/>
-        </w:rPr>
-        <w:t>Option (</w:t>
-      </w:r>
-      <w:proofErr w:type="spellStart"/>
-      <w:r>
-        <w:rPr>
-          <w:rFonts w:asciiTheme="minorHAnsi" w:hAnsiTheme="minorHAnsi" w:cstheme="minorHAnsi"/>
-          <w:sz w:val="24"/>
-          <w:szCs w:val="24"/>
-        </w:rPr>
-        <w:t>i</w:t>
-      </w:r>
-      <w:proofErr w:type="spellEnd"/>
-      <w:r>
-        <w:rPr>
-          <w:rFonts w:asciiTheme="minorHAnsi" w:hAnsiTheme="minorHAnsi" w:cstheme="minorHAnsi"/>
-          <w:sz w:val="24"/>
-          <w:szCs w:val="24"/>
-        </w:rPr>
-        <w:t xml:space="preserve">): </w:t>
-      </w:r>
-      <w:r>
-        <w:rPr>
-          <w:rFonts w:asciiTheme="minorHAnsi" w:hAnsiTheme="minorHAnsi" w:cstheme="minorHAnsi"/>
-          <w:color w:val="2A69F4"/>
-          <w:sz w:val="24"/>
-          <w:szCs w:val="24"/>
-        </w:rPr>
-        <w:t xml:space="preserve">If you choose to take part in this study, your private [information/biospecimen] will be collected. Any identifiers linking you to your private [information/biospecimen] will be removed. After we remove those identifiers, the [information or biospecimen] could be used for future studies or distributed to another research for future research studies without your permission. </w:t>
-      </w:r>
-    </w:p>
-    <w:p>
-      <w:pPr>
-        <w:pStyle w:val="BodyText"/>
-        <w:spacing w:before="4"/>
-        <w:jc w:val="both"/>
-        <w:rPr>
-          <w:rFonts w:asciiTheme="minorHAnsi" w:hAnsiTheme="minorHAnsi" w:cstheme="minorHAnsi"/>
-          <w:sz w:val="24"/>
-          <w:szCs w:val="24"/>
-        </w:rPr>
-      </w:pPr>
-    </w:p>
-    <w:p>
-      <w:pPr>
-        <w:pStyle w:val="BodyText"/>
-        <w:spacing w:before="4"/>
-        <w:jc w:val="both"/>
-        <w:rPr>
-          <w:rFonts w:asciiTheme="minorHAnsi" w:hAnsiTheme="minorHAnsi" w:cstheme="minorHAnsi"/>
-          <w:sz w:val="24"/>
-          <w:szCs w:val="24"/>
-        </w:rPr>
-      </w:pPr>
-      <w:r>
-        <w:rPr>
-          <w:rFonts w:asciiTheme="minorHAnsi" w:hAnsiTheme="minorHAnsi" w:cstheme="minorHAnsi"/>
-          <w:sz w:val="24"/>
-          <w:szCs w:val="24"/>
-        </w:rPr>
-        <w:t>OR</w:t>
-      </w:r>
-    </w:p>
-    <w:p>
-      <w:pPr>
-        <w:pStyle w:val="BodyText"/>
-        <w:spacing w:before="4"/>
-        <w:jc w:val="both"/>
-        <w:rPr>
-          <w:rFonts w:asciiTheme="minorHAnsi" w:hAnsiTheme="minorHAnsi" w:cstheme="minorHAnsi"/>
-          <w:sz w:val="24"/>
-          <w:szCs w:val="24"/>
-        </w:rPr>
-      </w:pPr>
-    </w:p>
-    <w:p>
-      <w:pPr>
-        <w:pStyle w:val="BodyText"/>
-        <w:spacing w:before="4"/>
-        <w:jc w:val="both"/>
-        <w:rPr>
-          <w:rFonts w:asciiTheme="minorHAnsi" w:hAnsiTheme="minorHAnsi" w:cstheme="minorHAnsi"/>
-          <w:color w:val="0070C0"/>
-          <w:sz w:val="24"/>
-          <w:szCs w:val="24"/>
-        </w:rPr>
-      </w:pPr>
-      <w:r>
-        <w:rPr>
-          <w:rFonts w:asciiTheme="minorHAnsi" w:hAnsiTheme="minorHAnsi" w:cstheme="minorHAnsi"/>
-          <w:sz w:val="24"/>
-          <w:szCs w:val="24"/>
-        </w:rPr>
-        <w:t xml:space="preserve">Option (ii): </w:t>
-      </w:r>
-      <w:r>
-        <w:rPr>
-          <w:rFonts w:asciiTheme="minorHAnsi" w:hAnsiTheme="minorHAnsi" w:cstheme="minorHAnsi"/>
-          <w:color w:val="2A69F4"/>
-          <w:sz w:val="24"/>
-          <w:szCs w:val="24"/>
-        </w:rPr>
-        <w:t>If you choose to take part in this study your private [information or biospecimen] collected for this study will not be used or distributed for future studies, even if we remove all identifiers linking you to your [information or biospecimen].</w:t>
+          <w:color w:val="auto"/>
+          <w:sz w:val="24"/>
+          <w:szCs w:val="24"/>
+        </w:rPr>
+      </w:pPr>
+      <w:r>
+        <w:rPr>
+          <w:rFonts w:asciiTheme="minorHAnsi" w:hAnsiTheme="minorHAnsi" w:cstheme="minorHAnsi"/>
+          <w:color w:val="auto"/>
+          <w:sz w:val="24"/>
+          <w:szCs w:val="24"/>
+        </w:rPr>
+        <w:t xml:space="preserve">If you choose to take part in this study, your private </w:t>
+      </w:r>
+      <w:r>
+        <w:rPr>
+          <w:rFonts w:asciiTheme="minorHAnsi" w:hAnsiTheme="minorHAnsi" w:cstheme="minorHAnsi"/>
+          <w:color w:val="auto"/>
+          <w:sz w:val="24"/>
+          <w:szCs w:val="24"/>
+        </w:rPr>
+        <w:t>QB test score</w:t>
+      </w:r>
+      <w:r>
+        <w:rPr>
+          <w:rFonts w:asciiTheme="minorHAnsi" w:hAnsiTheme="minorHAnsi" w:cstheme="minorHAnsi"/>
+          <w:color w:val="auto"/>
+          <w:sz w:val="24"/>
+          <w:szCs w:val="24"/>
+        </w:rPr>
+        <w:t xml:space="preserve"> will be collected. Any identifiers linking you to your private </w:t>
+      </w:r>
+      <w:r>
+        <w:rPr>
+          <w:rFonts w:asciiTheme="minorHAnsi" w:hAnsiTheme="minorHAnsi" w:cstheme="minorHAnsi"/>
+          <w:color w:val="auto"/>
+          <w:sz w:val="24"/>
+          <w:szCs w:val="24"/>
+        </w:rPr>
+        <w:t>QB test score</w:t>
+      </w:r>
+      <w:r>
+        <w:rPr>
+          <w:rFonts w:asciiTheme="minorHAnsi" w:hAnsiTheme="minorHAnsi" w:cstheme="minorHAnsi"/>
+          <w:color w:val="auto"/>
+          <w:sz w:val="24"/>
+          <w:szCs w:val="24"/>
+        </w:rPr>
+        <w:t xml:space="preserve"> will be removed. After we remove those identifiers, the </w:t>
+      </w:r>
+      <w:r>
+        <w:rPr>
+          <w:rFonts w:asciiTheme="minorHAnsi" w:hAnsiTheme="minorHAnsi" w:cstheme="minorHAnsi"/>
+          <w:color w:val="auto"/>
+          <w:sz w:val="24"/>
+          <w:szCs w:val="24"/>
+        </w:rPr>
+        <w:t>QB test scor</w:t>
+      </w:r>
+      <w:r>
+        <w:rPr>
+          <w:rFonts w:asciiTheme="minorHAnsi" w:hAnsiTheme="minorHAnsi" w:cstheme="minorHAnsi"/>
+          <w:color w:val="auto"/>
+          <w:sz w:val="24"/>
+          <w:szCs w:val="24"/>
+        </w:rPr>
+        <w:t>e</w:t>
+      </w:r>
+      <w:r>
+        <w:rPr>
+          <w:rFonts w:asciiTheme="minorHAnsi" w:hAnsiTheme="minorHAnsi" w:cstheme="minorHAnsi"/>
+          <w:color w:val="auto"/>
+          <w:sz w:val="24"/>
+          <w:szCs w:val="24"/>
+        </w:rPr>
+        <w:t xml:space="preserve"> could be used for future studies or distributed to another research for future research studies without your permission. </w:t>
       </w:r>
     </w:p>
     <w:p>
@@ -1751,7 +1748,6 @@
           <w:szCs w:val="24"/>
           <w:u w:val="single"/>
         </w:rPr>
-        <w:lastRenderedPageBreak/>
         <w:t xml:space="preserve">DO I HAVE TO TAKE PART IN THE STUDY? </w:t>
       </w:r>
     </w:p>
@@ -7066,22 +7062,6 @@
 </file>
 
 <file path=customXml/item1.xml><?xml version="1.0" encoding="utf-8"?>
-<p:properties xmlns:p="http://schemas.microsoft.com/office/2006/metadata/properties" xmlns:xsi="http://www.w3.org/2001/XMLSchema-instance" xmlns:pc="http://schemas.microsoft.com/office/infopath/2007/PartnerControls">
-  <documentManagement>
-    <TaxCatchAll xmlns="f4b934ee-aaf1-46ec-ad6a-03a8076acdb0" xsi:nil="true"/>
-    <ContentDescription xmlns="35a3bae3-5585-4cfa-9fdd-7c25518d6231" xsi:nil="true"/>
-    <lcf76f155ced4ddcb4097134ff3c332f xmlns="35a3bae3-5585-4cfa-9fdd-7c25518d6231">
-      <Terms xmlns="http://schemas.microsoft.com/office/infopath/2007/PartnerControls"/>
-    </lcf76f155ced4ddcb4097134ff3c332f>
-  </documentManagement>
-</p:properties>
-</file>
-
-<file path=customXml/item2.xml><?xml version="1.0" encoding="utf-8"?>
-<b:Sources xmlns:b="http://schemas.openxmlformats.org/officeDocument/2006/bibliography" xmlns="http://schemas.openxmlformats.org/officeDocument/2006/bibliography" SelectedStyle="\APASixthEditionOfficeOnline.xsl" StyleName="APA" Version="6"/>
-</file>
-
-<file path=customXml/item3.xml><?xml version="1.0" encoding="utf-8"?>
 <ct:contentTypeSchema xmlns:ct="http://schemas.microsoft.com/office/2006/metadata/contentType" xmlns:ma="http://schemas.microsoft.com/office/2006/metadata/properties/metaAttributes" ct:_="" ma:_="" ma:contentTypeName="Document" ma:contentTypeID="0x01010003380A37463D344FBDA8ED9AE32FD2C6" ma:contentTypeVersion="22" ma:contentTypeDescription="Create a new document." ma:contentTypeScope="" ma:versionID="cfaeb15b9a9d476352628e71dcddeffc">
   <xsd:schema xmlns:xsd="http://www.w3.org/2001/XMLSchema" xmlns:xs="http://www.w3.org/2001/XMLSchema" xmlns:p="http://schemas.microsoft.com/office/2006/metadata/properties" xmlns:ns2="35a3bae3-5585-4cfa-9fdd-7c25518d6231" xmlns:ns3="f4b934ee-aaf1-46ec-ad6a-03a8076acdb0" targetNamespace="http://schemas.microsoft.com/office/2006/metadata/properties" ma:root="true" ma:fieldsID="fa2e396ae211cc8f4864b10fa654b464" ns2:_="" ns3:_="">
     <xsd:import namespace="35a3bae3-5585-4cfa-9fdd-7c25518d6231"/>
@@ -7332,6 +7312,22 @@
 </ct:contentTypeSchema>
 </file>
 
+<file path=customXml/item2.xml><?xml version="1.0" encoding="utf-8"?>
+<b:Sources xmlns:b="http://schemas.openxmlformats.org/officeDocument/2006/bibliography" xmlns="http://schemas.openxmlformats.org/officeDocument/2006/bibliography" SelectedStyle="\APASixthEditionOfficeOnline.xsl" StyleName="APA" Version="6"/>
+</file>
+
+<file path=customXml/item3.xml><?xml version="1.0" encoding="utf-8"?>
+<p:properties xmlns:p="http://schemas.microsoft.com/office/2006/metadata/properties" xmlns:xsi="http://www.w3.org/2001/XMLSchema-instance" xmlns:pc="http://schemas.microsoft.com/office/infopath/2007/PartnerControls">
+  <documentManagement>
+    <TaxCatchAll xmlns="f4b934ee-aaf1-46ec-ad6a-03a8076acdb0" xsi:nil="true"/>
+    <ContentDescription xmlns="35a3bae3-5585-4cfa-9fdd-7c25518d6231" xsi:nil="true"/>
+    <lcf76f155ced4ddcb4097134ff3c332f xmlns="35a3bae3-5585-4cfa-9fdd-7c25518d6231">
+      <Terms xmlns="http://schemas.microsoft.com/office/infopath/2007/PartnerControls"/>
+    </lcf76f155ced4ddcb4097134ff3c332f>
+  </documentManagement>
+</p:properties>
+</file>
+
 <file path=customXml/item4.xml><?xml version="1.0" encoding="utf-8"?>
 <?mso-contentType ?>
 <FormTemplates xmlns="http://schemas.microsoft.com/sharepoint/v3/contenttype/forms">
@@ -7342,25 +7338,6 @@
 </file>
 
 <file path=customXml/itemProps1.xml><?xml version="1.0" encoding="utf-8"?>
-<ds:datastoreItem xmlns:ds="http://schemas.openxmlformats.org/officeDocument/2006/customXml" ds:itemID="{D6B01E5A-ADBD-48E5-AEAF-53E5C9572133}">
-  <ds:schemaRefs>
-    <ds:schemaRef ds:uri="http://schemas.microsoft.com/office/2006/metadata/properties"/>
-    <ds:schemaRef ds:uri="http://schemas.microsoft.com/office/infopath/2007/PartnerControls"/>
-    <ds:schemaRef ds:uri="f4b934ee-aaf1-46ec-ad6a-03a8076acdb0"/>
-    <ds:schemaRef ds:uri="35a3bae3-5585-4cfa-9fdd-7c25518d6231"/>
-  </ds:schemaRefs>
-</ds:datastoreItem>
-</file>
-
-<file path=customXml/itemProps2.xml><?xml version="1.0" encoding="utf-8"?>
-<ds:datastoreItem xmlns:ds="http://schemas.openxmlformats.org/officeDocument/2006/customXml" ds:itemID="{454E2547-06C2-4FE2-ACB2-4CECDEF8AD26}">
-  <ds:schemaRefs>
-    <ds:schemaRef ds:uri="http://schemas.openxmlformats.org/officeDocument/2006/bibliography"/>
-  </ds:schemaRefs>
-</ds:datastoreItem>
-</file>
-
-<file path=customXml/itemProps3.xml><?xml version="1.0" encoding="utf-8"?>
 <ds:datastoreItem xmlns:ds="http://schemas.openxmlformats.org/officeDocument/2006/customXml" ds:itemID="{7D1772D4-E217-4FA8-8B1D-A57F26CA542E}">
   <ds:schemaRefs>
     <ds:schemaRef ds:uri="http://schemas.microsoft.com/office/2006/metadata/contentType"/>
@@ -7379,6 +7356,25 @@
 </ds:datastoreItem>
 </file>
 
+<file path=customXml/itemProps2.xml><?xml version="1.0" encoding="utf-8"?>
+<ds:datastoreItem xmlns:ds="http://schemas.openxmlformats.org/officeDocument/2006/customXml" ds:itemID="{454E2547-06C2-4FE2-ACB2-4CECDEF8AD26}">
+  <ds:schemaRefs>
+    <ds:schemaRef ds:uri="http://schemas.openxmlformats.org/officeDocument/2006/bibliography"/>
+  </ds:schemaRefs>
+</ds:datastoreItem>
+</file>
+
+<file path=customXml/itemProps3.xml><?xml version="1.0" encoding="utf-8"?>
+<ds:datastoreItem xmlns:ds="http://schemas.openxmlformats.org/officeDocument/2006/customXml" ds:itemID="{D6B01E5A-ADBD-48E5-AEAF-53E5C9572133}">
+  <ds:schemaRefs>
+    <ds:schemaRef ds:uri="http://schemas.microsoft.com/office/2006/metadata/properties"/>
+    <ds:schemaRef ds:uri="http://schemas.microsoft.com/office/infopath/2007/PartnerControls"/>
+    <ds:schemaRef ds:uri="f4b934ee-aaf1-46ec-ad6a-03a8076acdb0"/>
+    <ds:schemaRef ds:uri="35a3bae3-5585-4cfa-9fdd-7c25518d6231"/>
+  </ds:schemaRefs>
+</ds:datastoreItem>
+</file>
+
 <file path=customXml/itemProps4.xml><?xml version="1.0" encoding="utf-8"?>
 <ds:datastoreItem xmlns:ds="http://schemas.openxmlformats.org/officeDocument/2006/customXml" ds:itemID="{F078985A-BC5D-4A99-A3CD-3868F88CE460}">
   <ds:schemaRefs>

</xml_diff>

<commit_message>
final version of consent form
</commit_message>
<xml_diff>
--- a/Informed-Consent-Template.docx
+++ b/Informed-Consent-Template.docx
@@ -200,15 +200,6 @@
           <w:rFonts w:asciiTheme="minorHAnsi" w:hAnsiTheme="minorHAnsi" w:cstheme="minorHAnsi"/>
           <w:sz w:val="24"/>
           <w:szCs w:val="24"/>
-          <w:lang w:val="en-US"/>
-        </w:rPr>
-        <w:t xml:space="preserve">  </w:t>
-      </w:r>
-      <w:r>
-        <w:rPr>
-          <w:rFonts w:asciiTheme="minorHAnsi" w:hAnsiTheme="minorHAnsi" w:cstheme="minorHAnsi"/>
-          <w:sz w:val="24"/>
-          <w:szCs w:val="24"/>
         </w:rPr>
         <w:t>PRINCIPAL</w:t>
       </w:r>
@@ -227,7 +218,23 @@
           <w:sz w:val="24"/>
           <w:szCs w:val="24"/>
         </w:rPr>
-        <w:t xml:space="preserve">INVESTIGATOR: </w:t>
+        <w:t>INVESTIGATOR</w:t>
+      </w:r>
+      <w:r>
+        <w:rPr>
+          <w:rFonts w:asciiTheme="minorHAnsi" w:hAnsiTheme="minorHAnsi" w:cstheme="minorHAnsi"/>
+          <w:sz w:val="24"/>
+          <w:szCs w:val="24"/>
+        </w:rPr>
+        <w:t>S</w:t>
+      </w:r>
+      <w:r>
+        <w:rPr>
+          <w:rFonts w:asciiTheme="minorHAnsi" w:hAnsiTheme="minorHAnsi" w:cstheme="minorHAnsi"/>
+          <w:sz w:val="24"/>
+          <w:szCs w:val="24"/>
+        </w:rPr>
+        <w:t xml:space="preserve">: </w:t>
       </w:r>
       <w:r>
         <w:rPr>
@@ -235,89 +242,6 @@
           <w:sz w:val="24"/>
           <w:szCs w:val="24"/>
           <w:u w:val="thick"/>
-        </w:rPr>
-        <w:t xml:space="preserve">Professor Francisco Ortega, </w:t>
-      </w:r>
-      <w:r>
-        <w:rPr>
-          <w:rFonts w:asciiTheme="minorHAnsi" w:hAnsiTheme="minorHAnsi" w:cstheme="minorHAnsi"/>
-          <w:sz w:val="24"/>
-          <w:szCs w:val="24"/>
-          <w:highlight w:val="yellow"/>
-          <w:u w:val="thick"/>
-        </w:rPr>
-        <w:t>Degree and rank</w:t>
-      </w:r>
-      <w:r>
-        <w:rPr>
-          <w:rFonts w:asciiTheme="minorHAnsi" w:hAnsiTheme="minorHAnsi" w:cstheme="minorHAnsi"/>
-          <w:sz w:val="24"/>
-          <w:szCs w:val="24"/>
-          <w:u w:val="thick"/>
-        </w:rPr>
-        <w:t xml:space="preserve">, Computer Science, </w:t>
-      </w:r>
-      <w:r>
-        <w:rPr>
-          <w:rFonts w:asciiTheme="minorHAnsi" w:hAnsiTheme="minorHAnsi" w:cstheme="minorHAnsi"/>
-          <w:sz w:val="24"/>
-          <w:szCs w:val="24"/>
-          <w:u w:val="thick"/>
-        </w:rPr>
-        <w:t>f.ortega@colostate.edu</w:t>
-      </w:r>
-    </w:p>
-    <w:p>
-      <w:pPr>
-        <w:pStyle w:val="BodyText"/>
-        <w:spacing w:before="11"/>
-        <w:jc w:val="both"/>
-        <w:rPr>
-          <w:rFonts w:asciiTheme="minorHAnsi" w:hAnsiTheme="minorHAnsi" w:cstheme="minorHAnsi"/>
-          <w:color w:val="2A69F4"/>
-          <w:sz w:val="12"/>
-          <w:szCs w:val="12"/>
-        </w:rPr>
-      </w:pPr>
-    </w:p>
-    <w:p>
-      <w:pPr>
-        <w:pStyle w:val="BodyText"/>
-        <w:spacing w:before="132"/>
-        <w:ind w:left="112"/>
-        <w:jc w:val="both"/>
-        <w:rPr>
-          <w:rFonts w:asciiTheme="minorHAnsi" w:hAnsiTheme="minorHAnsi" w:cstheme="minorHAnsi"/>
-          <w:color w:val="000000" w:themeColor="text1"/>
-          <w:sz w:val="24"/>
-          <w:szCs w:val="24"/>
-        </w:rPr>
-      </w:pPr>
-      <w:r>
-        <w:rPr>
-          <w:rFonts w:asciiTheme="minorHAnsi" w:hAnsiTheme="minorHAnsi" w:cstheme="minorHAnsi"/>
-          <w:b/>
-          <w:color w:val="000000" w:themeColor="text1"/>
-          <w:sz w:val="24"/>
-          <w:szCs w:val="24"/>
-        </w:rPr>
-        <w:t>STUDENT INVESTIGATOR(S)</w:t>
-      </w:r>
-      <w:r>
-        <w:rPr>
-          <w:rFonts w:asciiTheme="minorHAnsi" w:hAnsiTheme="minorHAnsi" w:cstheme="minorHAnsi"/>
-          <w:color w:val="000000" w:themeColor="text1"/>
-          <w:sz w:val="24"/>
-          <w:szCs w:val="24"/>
-        </w:rPr>
-        <w:t xml:space="preserve">: </w:t>
-      </w:r>
-      <w:r>
-        <w:rPr>
-          <w:rFonts w:asciiTheme="minorHAnsi" w:hAnsiTheme="minorHAnsi" w:cstheme="minorHAnsi"/>
-          <w:color w:val="000000" w:themeColor="text1"/>
-          <w:sz w:val="24"/>
-          <w:szCs w:val="24"/>
         </w:rPr>
         <w:t>Jonquill Howlett and Shea Spalding</w:t>
       </w:r>
@@ -416,36 +340,16 @@
           <w:rFonts w:asciiTheme="minorHAnsi" w:hAnsiTheme="minorHAnsi" w:cstheme="minorHAnsi"/>
           <w:sz w:val="24"/>
           <w:szCs w:val="24"/>
-          <w:highlight w:val="yellow"/>
-        </w:rPr>
-        <w:t>[eligibility criteria</w:t>
-      </w:r>
-      <w:r>
-        <w:rPr>
-          <w:rFonts w:asciiTheme="minorHAnsi" w:hAnsiTheme="minorHAnsi" w:cstheme="minorHAnsi"/>
-          <w:sz w:val="24"/>
-          <w:szCs w:val="24"/>
-          <w:highlight w:val="yellow"/>
-        </w:rPr>
-        <w:t>:</w:t>
-      </w:r>
-      <w:r>
-        <w:rPr>
-          <w:rFonts w:asciiTheme="minorHAnsi" w:hAnsiTheme="minorHAnsi" w:cstheme="minorHAnsi"/>
-          <w:sz w:val="24"/>
-          <w:szCs w:val="24"/>
-          <w:highlight w:val="yellow"/>
-        </w:rPr>
-        <w:t xml:space="preserve"> an adult with the ability to type on the computer</w:t>
-      </w:r>
-      <w:r>
-        <w:rPr>
-          <w:rFonts w:asciiTheme="minorHAnsi" w:hAnsiTheme="minorHAnsi" w:cstheme="minorHAnsi"/>
-          <w:sz w:val="24"/>
-          <w:szCs w:val="24"/>
-          <w:highlight w:val="yellow"/>
-        </w:rPr>
-        <w:t>].</w:t>
+        </w:rPr>
+        <w:t>an adult with the ability to type on the computer</w:t>
+      </w:r>
+      <w:r>
+        <w:rPr>
+          <w:rFonts w:asciiTheme="minorHAnsi" w:hAnsiTheme="minorHAnsi" w:cstheme="minorHAnsi"/>
+          <w:sz w:val="24"/>
+          <w:szCs w:val="24"/>
+        </w:rPr>
+        <w:t>.</w:t>
       </w:r>
       <w:r>
         <w:rPr>
@@ -468,27 +372,24 @@
           <w:rFonts w:asciiTheme="minorHAnsi" w:hAnsiTheme="minorHAnsi" w:cstheme="minorHAnsi"/>
           <w:sz w:val="24"/>
           <w:szCs w:val="24"/>
-          <w:highlight w:val="yellow"/>
-        </w:rPr>
-        <w:t>[</w:t>
-      </w:r>
-      <w:r>
-        <w:rPr>
-          <w:rFonts w:asciiTheme="minorHAnsi" w:hAnsiTheme="minorHAnsi" w:cstheme="minorHAnsi"/>
-          <w:sz w:val="24"/>
-          <w:szCs w:val="24"/>
-          <w:highlight w:val="yellow"/>
-        </w:rPr>
-        <w:t>30</w:t>
-      </w:r>
-      <w:r>
-        <w:rPr>
-          <w:rFonts w:asciiTheme="minorHAnsi" w:hAnsiTheme="minorHAnsi" w:cstheme="minorHAnsi"/>
-          <w:sz w:val="24"/>
-          <w:szCs w:val="24"/>
-          <w:highlight w:val="yellow"/>
-        </w:rPr>
-        <w:t>]</w:t>
+        </w:rPr>
+        <w:t>2</w:t>
+      </w:r>
+      <w:r>
+        <w:rPr>
+          <w:rFonts w:asciiTheme="minorHAnsi" w:hAnsiTheme="minorHAnsi" w:cstheme="minorHAnsi"/>
+          <w:sz w:val="24"/>
+          <w:szCs w:val="24"/>
+        </w:rPr>
+        <w:t>0</w:t>
+      </w:r>
+      <w:r>
+        <w:rPr>
+          <w:rFonts w:asciiTheme="minorHAnsi" w:hAnsiTheme="minorHAnsi" w:cstheme="minorHAnsi"/>
+          <w:sz w:val="24"/>
+          <w:szCs w:val="24"/>
+        </w:rPr>
+        <w:t xml:space="preserve"> minutes</w:t>
       </w:r>
       <w:r>
         <w:rPr>
@@ -996,7 +897,6 @@
           <w:color w:val="auto"/>
           <w:sz w:val="24"/>
           <w:szCs w:val="24"/>
-          <w:highlight w:val="yellow"/>
         </w:rPr>
       </w:pPr>
       <w:r>
@@ -1015,6 +915,15 @@
           <w:sz w:val="24"/>
           <w:szCs w:val="24"/>
         </w:rPr>
+        <w:t xml:space="preserve"> Again, this will be done with the three conditions of no music, music without lyrics, and music with lyrics.</w:t>
+      </w:r>
+      <w:r>
+        <w:rPr>
+          <w:rFonts w:asciiTheme="minorHAnsi" w:hAnsiTheme="minorHAnsi" w:cstheme="minorHAnsi"/>
+          <w:color w:val="auto"/>
+          <w:sz w:val="24"/>
+          <w:szCs w:val="24"/>
+        </w:rPr>
         <w:t xml:space="preserve"> The computer will be mounted with an eye tracker that will determine where you are looking at the screen.</w:t>
       </w:r>
       <w:r>
@@ -1024,7 +933,7 @@
           <w:sz w:val="24"/>
           <w:szCs w:val="24"/>
         </w:rPr>
-        <w:t xml:space="preserve"> </w:t>
+        <w:t xml:space="preserve"> A heat map of the location on the screen will show the results of your eye positions on the compute</w:t>
       </w:r>
       <w:r>
         <w:rPr>
@@ -1032,9 +941,8 @@
           <w:color w:val="auto"/>
           <w:sz w:val="24"/>
           <w:szCs w:val="24"/>
-          <w:highlight w:val="yellow"/>
-        </w:rPr>
-        <w:t>A heat map of the location on the screen will show the results of your eye positions on the compute</w:t>
+        </w:rPr>
+        <w:t>r</w:t>
       </w:r>
       <w:r>
         <w:rPr>
@@ -1042,17 +950,6 @@
           <w:color w:val="auto"/>
           <w:sz w:val="24"/>
           <w:szCs w:val="24"/>
-          <w:highlight w:val="yellow"/>
-        </w:rPr>
-        <w:t>r</w:t>
-      </w:r>
-      <w:r>
-        <w:rPr>
-          <w:rFonts w:asciiTheme="minorHAnsi" w:hAnsiTheme="minorHAnsi" w:cstheme="minorHAnsi"/>
-          <w:color w:val="auto"/>
-          <w:sz w:val="24"/>
-          <w:szCs w:val="24"/>
-          <w:highlight w:val="yellow"/>
         </w:rPr>
         <w:t xml:space="preserve"> screen.</w:t>
       </w:r>
@@ -1086,7 +983,6 @@
           <w:szCs w:val="24"/>
           <w:u w:val="single"/>
         </w:rPr>
-        <w:lastRenderedPageBreak/>
         <w:t xml:space="preserve">ARE THERE ANY BENEFITS FROM TAKING PART IN THIS STUDY? </w:t>
       </w:r>
     </w:p>
@@ -1106,6 +1002,7 @@
           <w:sz w:val="24"/>
           <w:szCs w:val="24"/>
         </w:rPr>
+        <w:lastRenderedPageBreak/>
         <w:t>There may be</w:t>
       </w:r>
       <w:r>
@@ -1805,6 +1702,7 @@
           <w:szCs w:val="24"/>
           <w:u w:val="single"/>
         </w:rPr>
+        <w:lastRenderedPageBreak/>
         <w:t xml:space="preserve">WHO TO CONTACT   </w:t>
       </w:r>
     </w:p>

</xml_diff>